<commit_message>
Adds notes for GAvsACO
</commit_message>
<xml_diff>
--- a/Notes/Basic ACO Pheromone Update.docx
+++ b/Notes/Basic ACO Pheromone Update.docx
@@ -802,6 +802,114 @@
           <w:szCs w:val="32"/>
         </w:rPr>
       </w:pPr>
+    </w:p>
+    <w:p>
+      <w:pPr>
+        <w:rPr>
+          <w:sz w:val="32"/>
+          <w:szCs w:val="32"/>
+        </w:rPr>
+      </w:pPr>
+    </w:p>
+    <w:p>
+      <w:pPr>
+        <w:rPr>
+          <w:sz w:val="32"/>
+          <w:szCs w:val="32"/>
+        </w:rPr>
+      </w:pPr>
+      <w:r>
+        <w:rPr>
+          <w:sz w:val="32"/>
+          <w:szCs w:val="32"/>
+        </w:rPr>
+        <w:t xml:space="preserve">Once we have calculated the probabilities of selecting the </w:t>
+      </w:r>
+      <w:proofErr w:type="gramStart"/>
+      <w:r>
+        <w:rPr>
+          <w:sz w:val="32"/>
+          <w:szCs w:val="32"/>
+        </w:rPr>
+        <w:t>paths</w:t>
+      </w:r>
+      <w:proofErr w:type="gramEnd"/>
+      <w:r>
+        <w:rPr>
+          <w:sz w:val="32"/>
+          <w:szCs w:val="32"/>
+        </w:rPr>
+        <w:t xml:space="preserve"> we still need to be able to select these paths based on the probabilities. We do this using a technique called Roulette Wheel</w:t>
+      </w:r>
+      <w:r>
+        <w:rPr>
+          <w:sz w:val="32"/>
+          <w:szCs w:val="32"/>
+        </w:rPr>
+        <w:t>.</w:t>
+      </w:r>
+    </w:p>
+    <w:p>
+      <w:pPr>
+        <w:rPr>
+          <w:sz w:val="32"/>
+          <w:szCs w:val="32"/>
+        </w:rPr>
+      </w:pPr>
+    </w:p>
+    <w:p>
+      <w:pPr>
+        <w:rPr>
+          <w:sz w:val="32"/>
+          <w:szCs w:val="32"/>
+        </w:rPr>
+      </w:pPr>
+      <w:r>
+        <w:rPr>
+          <w:sz w:val="32"/>
+          <w:szCs w:val="32"/>
+        </w:rPr>
+        <w:t>We first calculate the cumulative sum by adding the current probability to itself and each of the other probabilities to the right.</w:t>
+      </w:r>
+    </w:p>
+    <w:p>
+      <w:pPr>
+        <w:rPr>
+          <w:sz w:val="32"/>
+          <w:szCs w:val="32"/>
+        </w:rPr>
+      </w:pPr>
+    </w:p>
+    <w:p>
+      <w:pPr>
+        <w:rPr>
+          <w:sz w:val="32"/>
+          <w:szCs w:val="32"/>
+        </w:rPr>
+      </w:pPr>
+      <w:r>
+        <w:rPr>
+          <w:sz w:val="32"/>
+          <w:szCs w:val="32"/>
+        </w:rPr>
+        <w:t>After this calculation we no longer use the probability vectors, we replace these with the cumulative sum and use this number to select the path.</w:t>
+      </w:r>
+    </w:p>
+    <w:p>
+      <w:pPr>
+        <w:rPr>
+          <w:sz w:val="32"/>
+          <w:szCs w:val="32"/>
+        </w:rPr>
+      </w:pPr>
+      <w:r>
+        <w:rPr>
+          <w:sz w:val="32"/>
+          <w:szCs w:val="32"/>
+        </w:rPr>
+        <w:br/>
+        <w:t xml:space="preserve">This is done by generating a random number between 0 and 1 we then select the path based on which two numbers this random number is generated between </w:t>
+      </w:r>
       <w:bookmarkStart w:id="0" w:name="_GoBack"/>
       <w:bookmarkEnd w:id="0"/>
     </w:p>
@@ -812,14 +920,14 @@
           <w:szCs w:val="32"/>
         </w:rPr>
       </w:pPr>
-    </w:p>
-    <w:p>
-      <w:pPr>
-        <w:rPr>
-          <w:sz w:val="32"/>
-          <w:szCs w:val="32"/>
-        </w:rPr>
-      </w:pPr>
+      <w:r>
+        <w:rPr>
+          <w:sz w:val="32"/>
+          <w:szCs w:val="32"/>
+        </w:rPr>
+        <w:lastRenderedPageBreak/>
+        <w:t xml:space="preserve"> </w:t>
+      </w:r>
     </w:p>
     <w:sectPr>
       <w:pgSz w:w="11906" w:h="16838"/>

</xml_diff>